<commit_message>
Removed Component names from metric path, Added Component prefix property
</commit_message>
<xml_diff>
--- a/Terracotta NR plug-in Installation v2.0.0.docx
+++ b/Terracotta NR plug-in Installation v2.0.0.docx
@@ -1227,8 +1227,6 @@
           </w:rPr>
           <w:tab/>
         </w:r>
-        <w:bookmarkStart w:id="0" w:name="_GoBack"/>
-        <w:bookmarkEnd w:id="0"/>
         <w:r>
           <w:rPr>
             <w:noProof/>
@@ -2127,7 +2125,7 @@
           <w:sz w:val="24"/>
         </w:rPr>
       </w:pPr>
-      <w:bookmarkStart w:id="1" w:name="_Toc192144185"/>
+      <w:bookmarkStart w:id="0" w:name="_Toc192144185"/>
       <w:r>
         <w:rPr>
           <w:rFonts w:asciiTheme="minorHAnsi" w:hAnsiTheme="minorHAnsi"/>
@@ -2137,7 +2135,7 @@
         </w:rPr>
         <w:br w:type="page"/>
       </w:r>
-      <w:bookmarkEnd w:id="1"/>
+      <w:bookmarkEnd w:id="0"/>
     </w:p>
     <w:p>
       <w:pPr>
@@ -2149,7 +2147,7 @@
           <w:szCs w:val="24"/>
         </w:rPr>
       </w:pPr>
-      <w:bookmarkStart w:id="2" w:name="_Toc395877171"/>
+      <w:bookmarkStart w:id="1" w:name="_Toc395877171"/>
       <w:r>
         <w:rPr>
           <w:rFonts w:asciiTheme="minorHAnsi" w:hAnsiTheme="minorHAnsi"/>
@@ -2160,7 +2158,7 @@
         <w:lastRenderedPageBreak/>
         <w:t>SUMMARY</w:t>
       </w:r>
-      <w:bookmarkEnd w:id="2"/>
+      <w:bookmarkEnd w:id="1"/>
     </w:p>
     <w:p>
       <w:r>
@@ -2211,7 +2209,7 @@
           <w:szCs w:val="24"/>
         </w:rPr>
       </w:pPr>
-      <w:bookmarkStart w:id="3" w:name="_Toc395877172"/>
+      <w:bookmarkStart w:id="2" w:name="_Toc395877172"/>
       <w:r>
         <w:rPr>
           <w:rFonts w:asciiTheme="minorHAnsi" w:hAnsiTheme="minorHAnsi"/>
@@ -2221,7 +2219,7 @@
         </w:rPr>
         <w:t>PREREQUISITES</w:t>
       </w:r>
-      <w:bookmarkEnd w:id="3"/>
+      <w:bookmarkEnd w:id="2"/>
     </w:p>
     <w:p>
       <w:pPr>
@@ -2452,7 +2450,7 @@
           <w:szCs w:val="24"/>
         </w:rPr>
       </w:pPr>
-      <w:bookmarkStart w:id="4" w:name="_Toc395877173"/>
+      <w:bookmarkStart w:id="3" w:name="_Toc395877173"/>
       <w:r>
         <w:rPr>
           <w:rFonts w:asciiTheme="minorHAnsi" w:hAnsiTheme="minorHAnsi"/>
@@ -2462,13 +2460,13 @@
         </w:rPr>
         <w:t>Installation</w:t>
       </w:r>
-      <w:bookmarkEnd w:id="4"/>
+      <w:bookmarkEnd w:id="3"/>
     </w:p>
     <w:p>
       <w:pPr>
         <w:pStyle w:val="Heading2"/>
       </w:pPr>
-      <w:bookmarkStart w:id="5" w:name="_Toc395877174"/>
+      <w:bookmarkStart w:id="4" w:name="_Toc395877174"/>
       <w:r>
         <w:t xml:space="preserve">Switch to the </w:t>
       </w:r>
@@ -2481,7 +2479,7 @@
       <w:r>
         <w:t xml:space="preserve"> user</w:t>
       </w:r>
-      <w:bookmarkEnd w:id="5"/>
+      <w:bookmarkEnd w:id="4"/>
     </w:p>
     <w:p>
       <w:pPr>
@@ -2499,7 +2497,7 @@
       <w:pPr>
         <w:pStyle w:val="Heading2"/>
       </w:pPr>
-      <w:bookmarkStart w:id="6" w:name="_Toc395877175"/>
+      <w:bookmarkStart w:id="5" w:name="_Toc395877175"/>
       <w:r>
         <w:t xml:space="preserve">Copy release archive to </w:t>
       </w:r>
@@ -2515,7 +2513,7 @@
       <w:r>
         <w:t xml:space="preserve"> there</w:t>
       </w:r>
-      <w:bookmarkEnd w:id="6"/>
+      <w:bookmarkEnd w:id="5"/>
     </w:p>
     <w:p>
       <w:pPr>
@@ -2551,11 +2549,11 @@
       <w:pPr>
         <w:pStyle w:val="Heading2"/>
       </w:pPr>
-      <w:bookmarkStart w:id="7" w:name="_Toc395877176"/>
+      <w:bookmarkStart w:id="6" w:name="_Toc395877176"/>
       <w:r>
         <w:t>Extract release archive, then navigate there</w:t>
       </w:r>
-      <w:bookmarkEnd w:id="7"/>
+      <w:bookmarkEnd w:id="6"/>
     </w:p>
     <w:p>
       <w:pPr>
@@ -2588,11 +2586,11 @@
       <w:pPr>
         <w:pStyle w:val="Heading2"/>
       </w:pPr>
-      <w:bookmarkStart w:id="8" w:name="_Toc395877177"/>
+      <w:bookmarkStart w:id="7" w:name="_Toc395877177"/>
       <w:r>
         <w:t>Make the shell scripts executable</w:t>
       </w:r>
-      <w:bookmarkEnd w:id="8"/>
+      <w:bookmarkEnd w:id="7"/>
     </w:p>
     <w:p>
       <w:pPr>
@@ -2613,7 +2611,7 @@
       <w:pPr>
         <w:pStyle w:val="Heading2"/>
       </w:pPr>
-      <w:bookmarkStart w:id="9" w:name="_Toc395877178"/>
+      <w:bookmarkStart w:id="8" w:name="_Toc395877178"/>
       <w:r>
         <w:lastRenderedPageBreak/>
         <w:t xml:space="preserve">Open the TC NR Plug-in configuration file at </w:t>
@@ -2655,7 +2653,7 @@
       <w:r>
         <w:t xml:space="preserve"> the following properties:</w:t>
       </w:r>
-      <w:bookmarkEnd w:id="9"/>
+      <w:bookmarkEnd w:id="8"/>
       <w:r>
         <w:t xml:space="preserve"> (properties in </w:t>
       </w:r>
@@ -3179,13 +3177,7 @@
               <w:cnfStyle w:val="000000100000" w:firstRow="0" w:lastRow="0" w:firstColumn="0" w:lastColumn="0" w:oddVBand="0" w:evenVBand="0" w:oddHBand="1" w:evenHBand="0" w:firstRowFirstColumn="0" w:firstRowLastColumn="0" w:lastRowFirstColumn="0" w:lastRowLastColumn="0"/>
             </w:pPr>
             <w:r>
-              <w:t xml:space="preserve">HTTP </w:t>
-            </w:r>
-            <w:r>
-              <w:t>host</w:t>
-            </w:r>
-            <w:r>
-              <w:t xml:space="preserve"> of the proxy being used. Ignored if </w:t>
+              <w:t xml:space="preserve">HTTP host of the proxy being used. Ignored if </w:t>
             </w:r>
             <w:proofErr w:type="spellStart"/>
             <w:r>
@@ -3228,13 +3220,7 @@
               <w:cnfStyle w:val="000000000000" w:firstRow="0" w:lastRow="0" w:firstColumn="0" w:lastColumn="0" w:oddVBand="0" w:evenVBand="0" w:oddHBand="0" w:evenHBand="0" w:firstRowFirstColumn="0" w:firstRowLastColumn="0" w:lastRowFirstColumn="0" w:lastRowLastColumn="0"/>
             </w:pPr>
             <w:r>
-              <w:t xml:space="preserve">HTTP </w:t>
-            </w:r>
-            <w:r>
-              <w:t>port</w:t>
-            </w:r>
-            <w:r>
-              <w:t xml:space="preserve"> of the proxy being used. Ignored if </w:t>
+              <w:t xml:space="preserve">HTTP port of the proxy being used. Ignored if </w:t>
             </w:r>
             <w:proofErr w:type="spellStart"/>
             <w:r>
@@ -3394,9 +3380,11 @@
             <w:pPr>
               <w:spacing w:line="360" w:lineRule="auto"/>
             </w:pPr>
+            <w:proofErr w:type="spellStart"/>
             <w:r>
-              <w:t>nr.agent.name</w:t>
+              <w:t>nr.environment.prefix</w:t>
             </w:r>
+            <w:proofErr w:type="spellEnd"/>
           </w:p>
         </w:tc>
         <w:tc>
@@ -3409,11 +3397,18 @@
               <w:cnfStyle w:val="000000100000" w:firstRow="0" w:lastRow="0" w:firstColumn="0" w:lastColumn="0" w:oddVBand="0" w:evenVBand="0" w:oddHBand="1" w:evenHBand="0" w:firstRowFirstColumn="0" w:firstRowLastColumn="0" w:lastRowFirstColumn="0" w:lastRowLastColumn="0"/>
             </w:pPr>
             <w:r>
-              <w:t>Agent name</w:t>
+              <w:t>Prefix to prepend to NR Component names when publishing metrics. E.g. “</w:t>
             </w:r>
+            <w:proofErr w:type="spellStart"/>
             <w:r>
-              <w:t xml:space="preserve"> that the plug-in will use to identify itself when publishing metrics to New Relic.</w:t>
+              <w:t>IMPL_someCache</w:t>
             </w:r>
+            <w:proofErr w:type="spellEnd"/>
+            <w:r>
+              <w:t>” or “IMPL_server5”.</w:t>
+            </w:r>
+            <w:bookmarkStart w:id="9" w:name="_GoBack"/>
+            <w:bookmarkEnd w:id="9"/>
           </w:p>
         </w:tc>
       </w:tr>
@@ -3429,7 +3424,7 @@
             </w:pPr>
             <w:proofErr w:type="spellStart"/>
             <w:r>
-              <w:t>nr.agent.guid</w:t>
+              <w:t>nr.agent.terracotta.guid</w:t>
             </w:r>
             <w:proofErr w:type="spellEnd"/>
           </w:p>
@@ -3444,7 +3439,7 @@
               <w:cnfStyle w:val="000000000000" w:firstRow="0" w:lastRow="0" w:firstColumn="0" w:lastColumn="0" w:oddVBand="0" w:evenVBand="0" w:oddHBand="0" w:evenHBand="0" w:firstRowFirstColumn="0" w:firstRowLastColumn="0" w:lastRowFirstColumn="0" w:lastRowLastColumn="0"/>
             </w:pPr>
             <w:r>
-              <w:t>Agent GUID that the plug-in will use to distinguish the dashboard on which metrics will be displayed in NR.</w:t>
+              <w:t>NR Agent GUID that the plug-in will use to publish all TSA related metrics.</w:t>
             </w:r>
           </w:p>
         </w:tc>
@@ -3461,16 +3456,16 @@
           <w:p>
             <w:pPr>
               <w:spacing w:line="360" w:lineRule="auto"/>
-              <w:rPr>
-                <w:color w:val="FF0000"/>
-              </w:rPr>
             </w:pPr>
             <w:proofErr w:type="spellStart"/>
             <w:r>
-              <w:rPr>
-                <w:color w:val="FF0000"/>
-              </w:rPr>
-              <w:t>licenseKey</w:t>
+              <w:t>nr.agent.</w:t>
+            </w:r>
+            <w:r>
+              <w:t>ehcache</w:t>
+            </w:r>
+            <w:r>
+              <w:t>.guid</w:t>
             </w:r>
             <w:proofErr w:type="spellEnd"/>
           </w:p>
@@ -3485,12 +3480,59 @@
               <w:cnfStyle w:val="000000100000" w:firstRow="0" w:lastRow="0" w:firstColumn="0" w:lastColumn="0" w:oddVBand="0" w:evenVBand="0" w:oddHBand="1" w:evenHBand="0" w:firstRowFirstColumn="0" w:firstRowLastColumn="0" w:lastRowFirstColumn="0" w:lastRowLastColumn="0"/>
             </w:pPr>
             <w:r>
+              <w:t xml:space="preserve">NR Agent GUID that the plug-in will use to publish all </w:t>
+            </w:r>
+            <w:proofErr w:type="spellStart"/>
+            <w:r>
+              <w:t>Ehcache</w:t>
+            </w:r>
+            <w:proofErr w:type="spellEnd"/>
+            <w:r>
+              <w:t xml:space="preserve"> related metrics.</w:t>
+            </w:r>
+          </w:p>
+        </w:tc>
+      </w:tr>
+      <w:tr>
+        <w:tc>
+          <w:tcPr>
+            <w:cnfStyle w:val="001000000000" w:firstRow="0" w:lastRow="0" w:firstColumn="1" w:lastColumn="0" w:oddVBand="0" w:evenVBand="0" w:oddHBand="0" w:evenHBand="0" w:firstRowFirstColumn="0" w:firstRowLastColumn="0" w:lastRowFirstColumn="0" w:lastRowLastColumn="0"/>
+            <w:tcW w:w="4225" w:type="dxa"/>
+          </w:tcPr>
+          <w:p>
+            <w:pPr>
+              <w:spacing w:line="360" w:lineRule="auto"/>
+              <w:rPr>
+                <w:color w:val="FF0000"/>
+              </w:rPr>
+            </w:pPr>
+            <w:r>
+              <w:rPr>
+                <w:color w:val="FF0000"/>
+              </w:rPr>
+              <w:t>nr.agent.licenseKey</w:t>
+            </w:r>
+          </w:p>
+        </w:tc>
+        <w:tc>
+          <w:tcPr>
+            <w:tcW w:w="5310" w:type="dxa"/>
+          </w:tcPr>
+          <w:p>
+            <w:pPr>
+              <w:spacing w:line="360" w:lineRule="auto"/>
+              <w:cnfStyle w:val="000000000000" w:firstRow="0" w:lastRow="0" w:firstColumn="0" w:lastColumn="0" w:oddVBand="0" w:evenVBand="0" w:oddHBand="0" w:evenHBand="0" w:firstRowFirstColumn="0" w:firstRowLastColumn="0" w:lastRowFirstColumn="0" w:lastRowLastColumn="0"/>
+            </w:pPr>
+            <w:r>
               <w:t>New Relic license key for the New Relic user account being used to publish metrics.</w:t>
             </w:r>
           </w:p>
         </w:tc>
       </w:tr>
       <w:tr>
+        <w:trPr>
+          <w:cnfStyle w:val="000000100000" w:firstRow="0" w:lastRow="0" w:firstColumn="0" w:lastColumn="0" w:oddVBand="0" w:evenVBand="0" w:oddHBand="1" w:evenHBand="0" w:firstRowFirstColumn="0" w:firstRowLastColumn="0" w:lastRowFirstColumn="0" w:lastRowLastColumn="0"/>
+        </w:trPr>
         <w:tc>
           <w:tcPr>
             <w:cnfStyle w:val="001000000000" w:firstRow="0" w:lastRow="0" w:firstColumn="1" w:lastColumn="0" w:oddVBand="0" w:evenVBand="0" w:oddHBand="0" w:evenHBand="0" w:firstRowFirstColumn="0" w:firstRowLastColumn="0" w:lastRowFirstColumn="0" w:lastRowLastColumn="0"/>
@@ -3517,7 +3559,7 @@
           <w:p>
             <w:pPr>
               <w:spacing w:line="360" w:lineRule="auto"/>
-              <w:cnfStyle w:val="000000000000" w:firstRow="0" w:lastRow="0" w:firstColumn="0" w:lastColumn="0" w:oddVBand="0" w:evenVBand="0" w:oddHBand="0" w:evenHBand="0" w:firstRowFirstColumn="0" w:firstRowLastColumn="0" w:lastRowFirstColumn="0" w:lastRowLastColumn="0"/>
+              <w:cnfStyle w:val="000000100000" w:firstRow="0" w:lastRow="0" w:firstColumn="0" w:lastColumn="0" w:oddVBand="0" w:evenVBand="0" w:oddHBand="1" w:evenHBand="0" w:firstRowFirstColumn="0" w:firstRowLastColumn="0" w:lastRowFirstColumn="0" w:lastRowLastColumn="0"/>
             </w:pPr>
             <w:r>
               <w:t>Maximum number of values per metric that the plug-in will record.</w:t>
@@ -3580,6 +3622,7 @@
         <w:pStyle w:val="CodeCommand2"/>
       </w:pPr>
       <w:r>
+        <w:lastRenderedPageBreak/>
         <w:t xml:space="preserve"> </w:t>
       </w:r>
       <w:r>
@@ -3615,7 +3658,6 @@
         <w:pStyle w:val="CodeCommand2"/>
       </w:pPr>
       <w:r>
-        <w:lastRenderedPageBreak/>
         <w:t>-Djavax.net.ssl.trustStorePassword=password"</w:t>
       </w:r>
     </w:p>
@@ -11428,7 +11470,7 @@
 </file>
 
 <file path=customXml/itemProps1.xml><?xml version="1.0" encoding="utf-8"?>
-<ds:datastoreItem xmlns:ds="http://schemas.openxmlformats.org/officeDocument/2006/customXml" ds:itemID="{450C86CE-A922-4E24-8F2E-D3AD56D38982}">
+<ds:datastoreItem xmlns:ds="http://schemas.openxmlformats.org/officeDocument/2006/customXml" ds:itemID="{172E5B0B-9E83-424D-BCDE-397BA776D7C1}">
   <ds:schemaRefs>
     <ds:schemaRef ds:uri="http://schemas.openxmlformats.org/officeDocument/2006/bibliography"/>
   </ds:schemaRefs>

</xml_diff>